<commit_message>
fun_gg_boxplot() new arg check
</commit_message>
<xml_diff>
--- a/test.docx
+++ b/test.docx
@@ -345,6 +345,7 @@
     <w:p/>
     <w:p>
       <w:pPr>
+        <w:ind w:left="1701" w:hanging="567"/>
         <w:rPr>
           <w:rFonts w:ascii="Courier New" w:hAnsi="Courier New" w:cs="Courier New"/>
           <w:bCs/>
@@ -362,6 +363,77 @@
           <w:sz w:val="18"/>
           <w:szCs w:val="18"/>
         </w:rPr>
+        <w:t xml:space="preserve">set.seed(1) ; </w:t>
+      </w:r>
+      <w:r>
+        <w:rPr>
+          <w:rFonts w:ascii="Courier New" w:hAnsi="Courier New" w:cs="Courier New"/>
+          <w:bCs/>
+          <w:i/>
+          <w:sz w:val="18"/>
+          <w:szCs w:val="18"/>
+        </w:rPr>
+        <w:t>obs1 &lt;- data.fram</w:t>
+      </w:r>
+      <w:r>
+        <w:rPr>
+          <w:rFonts w:ascii="Courier New" w:hAnsi="Courier New" w:cs="Courier New"/>
+          <w:bCs/>
+          <w:i/>
+          <w:sz w:val="18"/>
+          <w:szCs w:val="18"/>
+        </w:rPr>
+        <w:t>e(Time = c(rnorm(10), rnorm(10) + 2)</w:t>
+      </w:r>
+      <w:r>
+        <w:rPr>
+          <w:rFonts w:ascii="Courier New" w:hAnsi="Courier New" w:cs="Courier New"/>
+          <w:bCs/>
+          <w:i/>
+          <w:sz w:val="18"/>
+          <w:szCs w:val="18"/>
+        </w:rPr>
+        <w:t xml:space="preserve">, Group1 = rep(c("G", "H"), </w:t>
+      </w:r>
+      <w:r>
+        <w:rPr>
+          <w:rFonts w:ascii="Courier New" w:hAnsi="Courier New" w:cs="Courier New"/>
+          <w:bCs/>
+          <w:i/>
+          <w:sz w:val="18"/>
+          <w:szCs w:val="18"/>
+        </w:rPr>
+        <w:t>each</w:t>
+      </w:r>
+      <w:r>
+        <w:rPr>
+          <w:rFonts w:ascii="Courier New" w:hAnsi="Courier New" w:cs="Courier New"/>
+          <w:bCs/>
+          <w:i/>
+          <w:sz w:val="18"/>
+          <w:szCs w:val="18"/>
+        </w:rPr>
+        <w:t xml:space="preserve"> = 10)) ; </w:t>
+      </w:r>
+    </w:p>
+    <w:p>
+      <w:pPr>
+        <w:rPr>
+          <w:rFonts w:ascii="Courier New" w:hAnsi="Courier New" w:cs="Courier New"/>
+          <w:bCs/>
+          <w:i/>
+          <w:sz w:val="18"/>
+          <w:szCs w:val="18"/>
+        </w:rPr>
+      </w:pPr>
+      <w:r>
+        <w:rPr>
+          <w:rFonts w:ascii="Courier New" w:hAnsi="Courier New" w:cs="Courier New"/>
+          <w:bCs/>
+          <w:i/>
+          <w:sz w:val="18"/>
+          <w:szCs w:val="18"/>
+        </w:rPr>
         <w:t xml:space="preserve">a &lt;- </w:t>
       </w:r>
       <w:r>
@@ -581,6 +653,88 @@
           <w:szCs w:val="18"/>
         </w:rPr>
         <w:t>fun = "fun_gg_boxplot"</w:t>
+      </w:r>
+      <w:r>
+        <w:rPr>
+          <w:rFonts w:ascii="Courier New" w:hAnsi="Courier New" w:cs="Courier New"/>
+          <w:bCs/>
+          <w:i/>
+          <w:sz w:val="18"/>
+          <w:szCs w:val="18"/>
+        </w:rPr>
+        <w:t>,</w:t>
+      </w:r>
+    </w:p>
+    <w:p>
+      <w:pPr>
+        <w:rPr>
+          <w:rFonts w:ascii="Courier New" w:hAnsi="Courier New" w:cs="Courier New"/>
+          <w:bCs/>
+          <w:i/>
+          <w:sz w:val="18"/>
+          <w:szCs w:val="18"/>
+        </w:rPr>
+      </w:pPr>
+      <w:r>
+        <w:rPr>
+          <w:rFonts w:ascii="Courier New" w:hAnsi="Courier New" w:cs="Courier New"/>
+          <w:bCs/>
+          <w:i/>
+          <w:sz w:val="18"/>
+          <w:szCs w:val="18"/>
+        </w:rPr>
+        <w:t>plot.fun = TRUE,</w:t>
+      </w:r>
+    </w:p>
+    <w:p>
+      <w:pPr>
+        <w:rPr>
+          <w:rFonts w:ascii="Courier New" w:hAnsi="Courier New" w:cs="Courier New"/>
+          <w:bCs/>
+          <w:i/>
+          <w:sz w:val="18"/>
+          <w:szCs w:val="18"/>
+        </w:rPr>
+      </w:pPr>
+      <w:r>
+        <w:rPr>
+          <w:rFonts w:ascii="Courier New" w:hAnsi="Courier New" w:cs="Courier New"/>
+          <w:bCs/>
+          <w:i/>
+          <w:sz w:val="18"/>
+          <w:szCs w:val="18"/>
+        </w:rPr>
+        <w:t>plot.path</w:t>
+      </w:r>
+      <w:r>
+        <w:rPr>
+          <w:rFonts w:ascii="Courier New" w:hAnsi="Courier New" w:cs="Courier New"/>
+          <w:bCs/>
+          <w:i/>
+          <w:sz w:val="18"/>
+          <w:szCs w:val="18"/>
+        </w:rPr>
+        <w:t xml:space="preserve"> = </w:t>
+      </w:r>
+      <w:r>
+        <w:rPr>
+          <w:rFonts w:ascii="Courier New" w:hAnsi="Courier New" w:cs="Courier New"/>
+          <w:bCs/>
+          <w:i/>
+          <w:sz w:val="18"/>
+          <w:szCs w:val="18"/>
+        </w:rPr>
+        <w:t>"C:\\Users\\Gael\\Desktop\\</w:t>
+      </w:r>
+      <w:r>
+        <w:rPr>
+          <w:rFonts w:ascii="Courier New" w:hAnsi="Courier New" w:cs="Courier New"/>
+          <w:bCs/>
+          <w:i/>
+          <w:sz w:val="18"/>
+          <w:szCs w:val="18"/>
+        </w:rPr>
+        <w:t>"</w:t>
       </w:r>
     </w:p>
     <w:p>

</xml_diff>